<commit_message>
Able to read data from excel and update MS Word
</commit_message>
<xml_diff>
--- a/automate/excel-to-doc/output.docx
+++ b/automate/excel-to-doc/output.docx
@@ -276,7 +276,7 @@
           <w:sz w:val="26"/>
           <w:szCs w:val="26"/>
         </w:rPr>
-        <w:t xml:space="preserve"> 10 ตุลาคม 2562</w:t>
+        <w:t xml:space="preserve"> 2019-01-05</w:t>
       </w:r>
     </w:p>
     <w:p>
@@ -460,7 +460,7 @@
           <w:sz w:val="26"/>
           <w:szCs w:val="26"/>
         </w:rPr>
-        <w:t xml:space="preserve">คณะเทคโนโลยีและสิ่งแวดล้อม </w:t>
+        <w:t xml:space="preserve">Stationery </w:t>
       </w:r>
       <w:r>
         <w:rPr>
@@ -496,7 +496,7 @@
           <w:sz w:val="26"/>
           <w:szCs w:val="26"/>
         </w:rPr>
-        <w:t xml:space="preserve">ดินสอกด </w:t>
+        <w:t xml:space="preserve">Awesome pencils </w:t>
       </w:r>
       <w:bookmarkStart w:id="0" w:name="_GoBack"/>
       <w:bookmarkEnd w:id="0"/>
@@ -1154,7 +1154,7 @@
                 <w:sz w:val="26"/>
                 <w:szCs w:val="26"/>
               </w:rPr>
-              <w:t>ดินสอกด</w:t>
+              <w:t>Awesome pencils</w:t>
             </w:r>
           </w:p>
         </w:tc>
@@ -1182,7 +1182,7 @@
                 <w:rFonts w:ascii="TH SarabunPSK" w:eastAsia="Times New Roman" w:hAnsi="TH SarabunPSK" w:cs="TH SarabunPSK"/>
                 <w:sz w:val="28"/>
               </w:rPr>
-              <w:t>50</w:t>
+              <w:t>5</w:t>
             </w:r>
           </w:p>
         </w:tc>
@@ -1214,7 +1214,7 @@
                 <w:rFonts w:ascii="TH SarabunPSK" w:eastAsia="Times New Roman" w:hAnsi="TH SarabunPSK" w:cs="TH SarabunPSK"/>
                 <w:sz w:val="28"/>
               </w:rPr>
-              <w:t>แท่ง</w:t>
+              <w:t>counts</w:t>
             </w:r>
           </w:p>
         </w:tc>
@@ -1244,7 +1244,7 @@
                 <w:sz w:val="26"/>
                 <w:szCs w:val="26"/>
               </w:rPr>
-              <w:t>5</w:t>
+              <w:t>5.0</w:t>
             </w:r>
           </w:p>
         </w:tc>

</xml_diff>